<commit_message>
being working on select move
</commit_message>
<xml_diff>
--- a/Push Test.docx
+++ b/Push Test.docx
@@ -4,14 +4,76 @@
   <w:body>
     <w:p>
       <w:r>
-        <w:t>Testing!</w:t>
+        <w:t>Visualization</w:t>
+      </w:r>
+      <w:r>
+        <w:t>: Joe, Andy</w:t>
       </w:r>
     </w:p>
-    <w:p/>
     <w:p>
       <w:r>
-        <w:t>Contribution was missing –crooecting the account</w:t>
-      </w:r>
+        <w:tab/>
+      </w:r>
+      <w:r>
+        <w:tab/>
+        <w:t>:</w:t>
+      </w:r>
+      <w:r>
+        <w:t xml:space="preserve"> </w:t>
+      </w:r>
+      <w:r>
+        <w:t xml:space="preserve">show matrix, show step, show </w:t>
+      </w:r>
+      <w:r>
+        <w:t>interactions</w:t>
+      </w:r>
+    </w:p>
+    <w:p>
+      <w:r>
+        <w:t>Agent movement on the world: Travis, Vincent</w:t>
+      </w:r>
+    </w:p>
+    <w:p>
+      <w:r>
+        <w:tab/>
+      </w:r>
+      <w:r>
+        <w:tab/>
+        <w:t>:</w:t>
+      </w:r>
+      <w:r>
+        <w:t xml:space="preserve"> create</w:t>
+      </w:r>
+      <w:r>
+        <w:t xml:space="preserve"> main body of the program the agent will pick a path</w:t>
+      </w:r>
+    </w:p>
+    <w:p>
+      <w:r>
+        <w:t>Update equation: Logan</w:t>
+      </w:r>
+    </w:p>
+    <w:p>
+      <w:r>
+        <w:tab/>
+      </w:r>
+      <w:r>
+        <w:tab/>
+        <w:t>:</w:t>
+      </w:r>
+      <w:r>
+        <w:t xml:space="preserve"> </w:t>
+      </w:r>
+      <w:r>
+        <w:t xml:space="preserve">create the update equation for Q learning PGREEDY, PEXPLOIT, </w:t>
+      </w:r>
+      <w:proofErr w:type="gramStart"/>
+      <w:r>
+        <w:t>PRANDOM</w:t>
+      </w:r>
+      <w:proofErr w:type="gramEnd"/>
+    </w:p>
+    <w:p>
       <w:bookmarkStart w:id="0" w:name="_GoBack"/>
       <w:bookmarkEnd w:id="0"/>
     </w:p>

</xml_diff>